<commit_message>
Updated SLL - QB
</commit_message>
<xml_diff>
--- a/SLL/Question Bank/SLL - QB.docx
+++ b/SLL/Question Bank/SLL - QB.docx
@@ -512,57 +512,24 @@
       </w:pPr>
       <w:r>
         <w:rPr>
-          <w:sz w:val="24"/>
-          <w:szCs w:val="24"/>
-          <w:rtl w:val="0"/>
-        </w:rPr>
-        <w:t xml:space="preserve">Then open firefox and type </w:t>
-      </w:r>
-      <w:r>
-        <w:rPr>
-          <w:b w:val="1"/>
-          <w:sz w:val="24"/>
-          <w:szCs w:val="24"/>
-          <w:rtl w:val="0"/>
-        </w:rPr>
-        <w:t xml:space="preserve">127.0.0.0:5000</w:t>
-      </w:r>
-      <w:r>
-        <w:rPr>
-          <w:sz w:val="24"/>
-          <w:szCs w:val="24"/>
-          <w:rtl w:val="0"/>
-        </w:rPr>
-        <w:t xml:space="preserve"> in the address bar.</w:t>
-      </w:r>
-    </w:p>
-    <w:p>
-      <w:pPr>
-        <w:rPr>
-          <w:sz w:val="24"/>
-          <w:szCs w:val="24"/>
-        </w:rPr>
-      </w:pPr>
-      <w:r>
-        <w:rPr>
-          <w:rtl w:val="0"/>
-        </w:rPr>
-      </w:r>
-    </w:p>
-    <w:p>
-      <w:pPr>
-        <w:rPr>
-          <w:sz w:val="24"/>
-          <w:szCs w:val="24"/>
-        </w:rPr>
-      </w:pPr>
-      <w:r>
-        <w:rPr>
-          <w:sz w:val="24"/>
-          <w:szCs w:val="24"/>
-          <w:rtl w:val="0"/>
-        </w:rPr>
-        <w:t xml:space="preserve">If that doesn't work, go to terminal and type</w:t>
+          <w:rtl w:val="0"/>
+        </w:rPr>
+      </w:r>
+    </w:p>
+    <w:p>
+      <w:pPr>
+        <w:rPr>
+          <w:sz w:val="24"/>
+          <w:szCs w:val="24"/>
+        </w:rPr>
+      </w:pPr>
+      <w:r>
+        <w:rPr>
+          <w:sz w:val="24"/>
+          <w:szCs w:val="24"/>
+          <w:rtl w:val="0"/>
+        </w:rPr>
+        <w:t xml:space="preserve">Go to terminal and type</w:t>
       </w:r>
     </w:p>
     <w:p>
@@ -596,7 +563,7 @@
           <w:szCs w:val="24"/>
           <w:rtl w:val="0"/>
         </w:rPr>
-        <w:t xml:space="preserve">and enter the ip you got from the command:</w:t>
+        <w:t xml:space="preserve">and enter the ip in firefox address bar you got from the command:</w:t>
       </w:r>
     </w:p>
     <w:p>
@@ -654,6 +621,19 @@
     <w:p>
       <w:pPr>
         <w:rPr>
+          <w:sz w:val="24"/>
+          <w:szCs w:val="24"/>
+        </w:rPr>
+      </w:pPr>
+      <w:r>
+        <w:rPr>
+          <w:rtl w:val="0"/>
+        </w:rPr>
+      </w:r>
+    </w:p>
+    <w:p>
+      <w:pPr>
+        <w:rPr>
           <w:b w:val="1"/>
           <w:i w:val="1"/>
           <w:sz w:val="24"/>
@@ -1909,7 +1889,6 @@
     <w:p>
       <w:pPr>
         <w:rPr>
-          <w:b w:val="1"/>
           <w:sz w:val="24"/>
           <w:szCs w:val="24"/>
         </w:rPr>
@@ -1923,61 +1902,6 @@
         </w:rPr>
         <w:t xml:space="preserve">groupadd mygroup</w:t>
       </w:r>
-    </w:p>
-    <w:p>
-      <w:pPr>
-        <w:rPr>
-          <w:b w:val="1"/>
-          <w:sz w:val="24"/>
-          <w:szCs w:val="24"/>
-        </w:rPr>
-      </w:pPr>
-      <w:r>
-        <w:rPr>
-          <w:b w:val="1"/>
-          <w:sz w:val="24"/>
-          <w:szCs w:val="24"/>
-          <w:rtl w:val="0"/>
-        </w:rPr>
-        <w:t xml:space="preserve">useradd -g username mygroup</w:t>
-      </w:r>
-    </w:p>
-    <w:p>
-      <w:pPr>
-        <w:rPr>
-          <w:sz w:val="24"/>
-          <w:szCs w:val="24"/>
-        </w:rPr>
-      </w:pPr>
-      <w:r>
-        <w:rPr>
-          <w:rtl w:val="0"/>
-        </w:rPr>
-      </w:r>
-    </w:p>
-    <w:p>
-      <w:pPr>
-        <w:rPr>
-          <w:sz w:val="24"/>
-          <w:szCs w:val="24"/>
-        </w:rPr>
-      </w:pPr>
-      <w:r>
-        <w:rPr>
-          <w:sz w:val="24"/>
-          <w:szCs w:val="24"/>
-          <w:rtl w:val="0"/>
-        </w:rPr>
-        <w:t xml:space="preserve">If the above doesn’t work for you</w:t>
-      </w:r>
-    </w:p>
-    <w:p>
-      <w:pPr>
-        <w:rPr>
-          <w:sz w:val="24"/>
-          <w:szCs w:val="24"/>
-        </w:rPr>
-      </w:pPr>
       <w:r>
         <w:rPr>
           <w:rtl w:val="0"/>
@@ -2037,6 +1961,54 @@
     <w:p>
       <w:pPr>
         <w:rPr>
+          <w:sz w:val="24"/>
+          <w:szCs w:val="24"/>
+        </w:rPr>
+      </w:pPr>
+      <w:r>
+        <w:rPr>
+          <w:sz w:val="24"/>
+          <w:szCs w:val="24"/>
+          <w:rtl w:val="0"/>
+        </w:rPr>
+        <w:t xml:space="preserve">To check added user</w:t>
+      </w:r>
+    </w:p>
+    <w:p>
+      <w:pPr>
+        <w:rPr>
+          <w:b w:val="1"/>
+          <w:sz w:val="24"/>
+          <w:szCs w:val="24"/>
+        </w:rPr>
+      </w:pPr>
+      <w:r>
+        <w:rPr>
+          <w:b w:val="1"/>
+          <w:sz w:val="24"/>
+          <w:szCs w:val="24"/>
+          <w:rtl w:val="0"/>
+        </w:rPr>
+        <w:t xml:space="preserve">cat /etc/passwd</w:t>
+      </w:r>
+    </w:p>
+    <w:p>
+      <w:pPr>
+        <w:rPr>
+          <w:b w:val="1"/>
+          <w:sz w:val="24"/>
+          <w:szCs w:val="24"/>
+        </w:rPr>
+      </w:pPr>
+      <w:r>
+        <w:rPr>
+          <w:rtl w:val="0"/>
+        </w:rPr>
+      </w:r>
+    </w:p>
+    <w:p>
+      <w:pPr>
+        <w:rPr>
           <w:b w:val="1"/>
           <w:i w:val="1"/>
           <w:sz w:val="24"/>
@@ -2196,6 +2168,31 @@
       </w:pPr>
       <w:r>
         <w:rPr>
+          <w:sz w:val="24"/>
+          <w:szCs w:val="24"/>
+          <w:rtl w:val="0"/>
+        </w:rPr>
+        <w:t xml:space="preserve">OR</w:t>
+      </w:r>
+    </w:p>
+    <w:p>
+      <w:pPr>
+        <w:rPr>
+          <w:sz w:val="24"/>
+          <w:szCs w:val="24"/>
+        </w:rPr>
+      </w:pPr>
+      <w:r>
+        <w:rPr>
+          <w:b w:val="1"/>
+          <w:sz w:val="24"/>
+          <w:szCs w:val="24"/>
+          <w:rtl w:val="0"/>
+        </w:rPr>
+        <w:t xml:space="preserve">passwd -u username -f</w:t>
+      </w:r>
+      <w:r>
+        <w:rPr>
           <w:rtl w:val="0"/>
         </w:rPr>
       </w:r>
@@ -2813,7 +2810,7 @@
           <w:szCs w:val="24"/>
           <w:rtl w:val="0"/>
         </w:rPr>
-        <w:t xml:space="preserve">/foldername client_ip(rw,sync,no_root_squash)</w:t>
+        <w:t xml:space="preserve">foldername client_ip(rw,sync,no_root_squash)</w:t>
       </w:r>
     </w:p>
     <w:p>
@@ -3836,6 +3833,31 @@
       </w:pPr>
       <w:r>
         <w:rPr>
+          <w:b w:val="1"/>
+          <w:sz w:val="24"/>
+          <w:szCs w:val="24"/>
+          <w:rtl w:val="0"/>
+        </w:rPr>
+        <w:t xml:space="preserve">semanage port -a -t telnetd_port_t -p tcp 43897 </w:t>
+      </w:r>
+      <w:r>
+        <w:rPr>
+          <w:sz w:val="24"/>
+          <w:szCs w:val="24"/>
+          <w:rtl w:val="0"/>
+        </w:rPr>
+        <w:t xml:space="preserve">#Incase you get some error run this first</w:t>
+      </w:r>
+    </w:p>
+    <w:p>
+      <w:pPr>
+        <w:rPr>
+          <w:sz w:val="24"/>
+          <w:szCs w:val="24"/>
+        </w:rPr>
+      </w:pPr>
+      <w:r>
+        <w:rPr>
           <w:rtl w:val="0"/>
         </w:rPr>
       </w:r>
@@ -3871,7 +3893,7 @@
           <w:szCs w:val="24"/>
           <w:rtl w:val="0"/>
         </w:rPr>
-        <w:t xml:space="preserve">gedit usr/lib/systemd/system/telnet.socket</w:t>
+        <w:t xml:space="preserve">gedit /usr/lib/systemd/system/telnet.socket</w:t>
       </w:r>
     </w:p>
     <w:p>
@@ -3923,6 +3945,42 @@
       </w:pPr>
       <w:r>
         <w:rPr>
+          <w:b w:val="1"/>
+          <w:sz w:val="24"/>
+          <w:szCs w:val="24"/>
+          <w:rtl w:val="0"/>
+        </w:rPr>
+        <w:t xml:space="preserve">systemctl daemon-reload</w:t>
+      </w:r>
+    </w:p>
+    <w:p>
+      <w:pPr>
+        <w:rPr>
+          <w:b w:val="1"/>
+          <w:sz w:val="24"/>
+          <w:szCs w:val="24"/>
+        </w:rPr>
+      </w:pPr>
+      <w:r>
+        <w:rPr>
+          <w:b w:val="1"/>
+          <w:sz w:val="24"/>
+          <w:szCs w:val="24"/>
+          <w:rtl w:val="0"/>
+        </w:rPr>
+        <w:t xml:space="preserve">systemctl restart telnet.socket</w:t>
+      </w:r>
+    </w:p>
+    <w:p>
+      <w:pPr>
+        <w:rPr>
+          <w:b w:val="1"/>
+          <w:sz w:val="24"/>
+          <w:szCs w:val="24"/>
+        </w:rPr>
+      </w:pPr>
+      <w:r>
+        <w:rPr>
           <w:rtl w:val="0"/>
         </w:rPr>
       </w:r>
@@ -4033,6 +4091,41 @@
     <w:p>
       <w:pPr>
         <w:rPr>
+          <w:sz w:val="24"/>
+          <w:szCs w:val="24"/>
+        </w:rPr>
+      </w:pPr>
+      <w:r>
+        <w:rPr>
+          <w:b w:val="1"/>
+          <w:sz w:val="24"/>
+          <w:szCs w:val="24"/>
+          <w:rtl w:val="0"/>
+        </w:rPr>
+        <w:t xml:space="preserve">telnet IP</w:t>
+      </w:r>
+      <w:r>
+        <w:rPr>
+          <w:rtl w:val="0"/>
+        </w:rPr>
+      </w:r>
+    </w:p>
+    <w:p>
+      <w:pPr>
+        <w:rPr>
+          <w:sz w:val="24"/>
+          <w:szCs w:val="24"/>
+        </w:rPr>
+      </w:pPr>
+      <w:r>
+        <w:rPr>
+          <w:rtl w:val="0"/>
+        </w:rPr>
+      </w:r>
+    </w:p>
+    <w:p>
+      <w:pPr>
+        <w:rPr>
           <w:b w:val="1"/>
           <w:sz w:val="24"/>
           <w:szCs w:val="24"/>
@@ -4207,84 +4300,6 @@
     <w:p>
       <w:pPr>
         <w:rPr>
-          <w:sz w:val="24"/>
-          <w:szCs w:val="24"/>
-        </w:rPr>
-      </w:pPr>
-      <w:r>
-        <w:rPr>
-          <w:rtl w:val="0"/>
-        </w:rPr>
-      </w:r>
-    </w:p>
-    <w:p>
-      <w:pPr>
-        <w:rPr>
-          <w:sz w:val="24"/>
-          <w:szCs w:val="24"/>
-        </w:rPr>
-      </w:pPr>
-      <w:r>
-        <w:rPr>
-          <w:rtl w:val="0"/>
-        </w:rPr>
-      </w:r>
-    </w:p>
-    <w:p>
-      <w:pPr>
-        <w:rPr>
-          <w:sz w:val="24"/>
-          <w:szCs w:val="24"/>
-        </w:rPr>
-      </w:pPr>
-      <w:r>
-        <w:rPr>
-          <w:rtl w:val="0"/>
-        </w:rPr>
-      </w:r>
-    </w:p>
-    <w:p>
-      <w:pPr>
-        <w:rPr>
-          <w:sz w:val="24"/>
-          <w:szCs w:val="24"/>
-        </w:rPr>
-      </w:pPr>
-      <w:r>
-        <w:rPr>
-          <w:rtl w:val="0"/>
-        </w:rPr>
-      </w:r>
-    </w:p>
-    <w:p>
-      <w:pPr>
-        <w:rPr>
-          <w:sz w:val="24"/>
-          <w:szCs w:val="24"/>
-        </w:rPr>
-      </w:pPr>
-      <w:r>
-        <w:rPr>
-          <w:rtl w:val="0"/>
-        </w:rPr>
-      </w:r>
-    </w:p>
-    <w:p>
-      <w:pPr>
-        <w:rPr>
-          <w:sz w:val="24"/>
-          <w:szCs w:val="24"/>
-        </w:rPr>
-      </w:pPr>
-      <w:r>
-        <w:rPr>
-          <w:rtl w:val="0"/>
-        </w:rPr>
-      </w:r>
-    </w:p>
-    <w:p>
-      <w:pPr>
-        <w:rPr>
           <w:b w:val="1"/>
           <w:i w:val="1"/>
           <w:sz w:val="24"/>
@@ -5610,8 +5625,20 @@
       </w:pPr>
       <w:r>
         <w:rPr>
-          <w:rtl w:val="0"/>
-        </w:rPr>
+          <w:b w:val="1"/>
+          <w:sz w:val="24"/>
+          <w:szCs w:val="24"/>
+          <w:rtl w:val="0"/>
+        </w:rPr>
+        <w:t xml:space="preserve">semanage port -a -t telnetd_port_t -p tcp 4000 </w:t>
+      </w:r>
+      <w:r>
+        <w:rPr>
+          <w:sz w:val="24"/>
+          <w:szCs w:val="24"/>
+          <w:rtl w:val="0"/>
+        </w:rPr>
+        <w:t xml:space="preserve">#Incase you get some error run this first</w:t>
       </w:r>
     </w:p>
     <w:p>
@@ -5645,7 +5672,7 @@
           <w:szCs w:val="24"/>
           <w:rtl w:val="0"/>
         </w:rPr>
-        <w:t xml:space="preserve">gedit usr/lib/systemd/system/telnet.socket</w:t>
+        <w:t xml:space="preserve">gedit /usr/lib/systemd/system/telnet.socket</w:t>
       </w:r>
     </w:p>
     <w:p>
@@ -5697,6 +5724,42 @@
       </w:pPr>
       <w:r>
         <w:rPr>
+          <w:b w:val="1"/>
+          <w:sz w:val="24"/>
+          <w:szCs w:val="24"/>
+          <w:rtl w:val="0"/>
+        </w:rPr>
+        <w:t xml:space="preserve">systemctl daemon-reload</w:t>
+      </w:r>
+    </w:p>
+    <w:p>
+      <w:pPr>
+        <w:rPr>
+          <w:b w:val="1"/>
+          <w:sz w:val="24"/>
+          <w:szCs w:val="24"/>
+        </w:rPr>
+      </w:pPr>
+      <w:r>
+        <w:rPr>
+          <w:b w:val="1"/>
+          <w:sz w:val="24"/>
+          <w:szCs w:val="24"/>
+          <w:rtl w:val="0"/>
+        </w:rPr>
+        <w:t xml:space="preserve">systemctl restart telnet.socket</w:t>
+      </w:r>
+    </w:p>
+    <w:p>
+      <w:pPr>
+        <w:rPr>
+          <w:b w:val="1"/>
+          <w:sz w:val="24"/>
+          <w:szCs w:val="24"/>
+        </w:rPr>
+      </w:pPr>
+      <w:r>
+        <w:rPr>
           <w:rtl w:val="0"/>
         </w:rPr>
       </w:r>
@@ -5818,99 +5881,43 @@
           <w:szCs w:val="24"/>
           <w:rtl w:val="0"/>
         </w:rPr>
+        <w:t xml:space="preserve">telnet IP</w:t>
+      </w:r>
+      <w:r>
+        <w:rPr>
+          <w:rtl w:val="0"/>
+        </w:rPr>
+      </w:r>
+    </w:p>
+    <w:p>
+      <w:pPr>
+        <w:rPr>
+          <w:sz w:val="24"/>
+          <w:szCs w:val="24"/>
+        </w:rPr>
+      </w:pPr>
+      <w:r>
+        <w:rPr>
+          <w:rtl w:val="0"/>
+        </w:rPr>
+      </w:r>
+    </w:p>
+    <w:p>
+      <w:pPr>
+        <w:rPr>
+          <w:sz w:val="24"/>
+          <w:szCs w:val="24"/>
+        </w:rPr>
+      </w:pPr>
+      <w:r>
+        <w:rPr>
+          <w:b w:val="1"/>
+          <w:sz w:val="24"/>
+          <w:szCs w:val="24"/>
+          <w:rtl w:val="0"/>
+        </w:rPr>
         <w:t xml:space="preserve">telnet IP 4000</w:t>
       </w:r>
-      <w:r>
-        <w:rPr>
-          <w:rtl w:val="0"/>
-        </w:rPr>
-      </w:r>
-    </w:p>
-    <w:p>
-      <w:pPr>
-        <w:rPr>
-          <w:sz w:val="24"/>
-          <w:szCs w:val="24"/>
-        </w:rPr>
-      </w:pPr>
-      <w:r>
-        <w:rPr>
-          <w:rtl w:val="0"/>
-        </w:rPr>
-      </w:r>
-    </w:p>
-    <w:p>
-      <w:pPr>
-        <w:rPr>
-          <w:sz w:val="24"/>
-          <w:szCs w:val="24"/>
-        </w:rPr>
-      </w:pPr>
-      <w:r>
-        <w:rPr>
-          <w:rtl w:val="0"/>
-        </w:rPr>
-      </w:r>
-    </w:p>
-    <w:p>
-      <w:pPr>
-        <w:rPr>
-          <w:sz w:val="24"/>
-          <w:szCs w:val="24"/>
-        </w:rPr>
-      </w:pPr>
-      <w:r>
-        <w:rPr>
-          <w:rtl w:val="0"/>
-        </w:rPr>
-      </w:r>
-    </w:p>
-    <w:p>
-      <w:pPr>
-        <w:rPr>
-          <w:sz w:val="24"/>
-          <w:szCs w:val="24"/>
-        </w:rPr>
-      </w:pPr>
-      <w:r>
-        <w:rPr>
-          <w:rtl w:val="0"/>
-        </w:rPr>
-      </w:r>
-    </w:p>
-    <w:p>
-      <w:pPr>
-        <w:rPr>
-          <w:sz w:val="24"/>
-          <w:szCs w:val="24"/>
-        </w:rPr>
-      </w:pPr>
-      <w:r>
-        <w:rPr>
-          <w:rtl w:val="0"/>
-        </w:rPr>
-      </w:r>
-    </w:p>
-    <w:p>
-      <w:pPr>
-        <w:rPr>
-          <w:sz w:val="24"/>
-          <w:szCs w:val="24"/>
-        </w:rPr>
-      </w:pPr>
-      <w:r>
-        <w:rPr>
-          <w:rtl w:val="0"/>
-        </w:rPr>
-      </w:r>
-    </w:p>
-    <w:p>
-      <w:pPr>
-        <w:rPr>
-          <w:sz w:val="24"/>
-          <w:szCs w:val="24"/>
-        </w:rPr>
-      </w:pPr>
       <w:r>
         <w:rPr>
           <w:rtl w:val="0"/>
@@ -7799,95 +7806,169 @@
     <w:p>
       <w:pPr>
         <w:rPr>
-          <w:b w:val="1"/>
-          <w:sz w:val="24"/>
-          <w:szCs w:val="24"/>
-        </w:rPr>
-      </w:pPr>
-      <w:r>
-        <w:rPr>
-          <w:rtl w:val="0"/>
-        </w:rPr>
-      </w:r>
-    </w:p>
-    <w:p>
-      <w:pPr>
-        <w:rPr>
-          <w:b w:val="1"/>
-          <w:sz w:val="24"/>
-          <w:szCs w:val="24"/>
-        </w:rPr>
-      </w:pPr>
-      <w:r>
-        <w:rPr>
-          <w:rtl w:val="0"/>
-        </w:rPr>
-      </w:r>
-    </w:p>
-    <w:p>
-      <w:pPr>
-        <w:rPr>
-          <w:b w:val="1"/>
-          <w:sz w:val="24"/>
-          <w:szCs w:val="24"/>
-        </w:rPr>
-      </w:pPr>
-      <w:r>
-        <w:rPr>
-          <w:rtl w:val="0"/>
-        </w:rPr>
-      </w:r>
-    </w:p>
-    <w:p>
-      <w:pPr>
-        <w:rPr>
-          <w:b w:val="1"/>
-          <w:sz w:val="24"/>
-          <w:szCs w:val="24"/>
-        </w:rPr>
-      </w:pPr>
-      <w:r>
-        <w:rPr>
-          <w:rtl w:val="0"/>
-        </w:rPr>
-      </w:r>
-    </w:p>
-    <w:p>
-      <w:pPr>
-        <w:rPr>
-          <w:b w:val="1"/>
-          <w:sz w:val="24"/>
-          <w:szCs w:val="24"/>
-        </w:rPr>
-      </w:pPr>
-      <w:r>
-        <w:rPr>
-          <w:rtl w:val="0"/>
-        </w:rPr>
-      </w:r>
-    </w:p>
-    <w:p>
-      <w:pPr>
-        <w:rPr>
-          <w:b w:val="1"/>
-          <w:sz w:val="24"/>
-          <w:szCs w:val="24"/>
-        </w:rPr>
-      </w:pPr>
-      <w:r>
-        <w:rPr>
-          <w:rtl w:val="0"/>
-        </w:rPr>
-      </w:r>
-    </w:p>
-    <w:p>
-      <w:pPr>
-        <w:rPr>
-          <w:b w:val="1"/>
-          <w:sz w:val="24"/>
-          <w:szCs w:val="24"/>
-        </w:rPr>
-      </w:pPr>
+          <w:sz w:val="24"/>
+          <w:szCs w:val="24"/>
+        </w:rPr>
+      </w:pPr>
+      <w:r>
+        <w:rPr>
+          <w:sz w:val="24"/>
+          <w:szCs w:val="24"/>
+          <w:rtl w:val="0"/>
+        </w:rPr>
+        <w:t xml:space="preserve">Enter username &amp; password and do the following:</w:t>
+      </w:r>
+    </w:p>
+    <w:p>
+      <w:pPr>
+        <w:rPr>
+          <w:sz w:val="24"/>
+          <w:szCs w:val="24"/>
+        </w:rPr>
+      </w:pPr>
+      <w:r>
+        <w:rPr>
+          <w:b w:val="1"/>
+          <w:sz w:val="24"/>
+          <w:szCs w:val="24"/>
+          <w:rtl w:val="0"/>
+        </w:rPr>
+        <w:t xml:space="preserve">bin</w:t>
+      </w:r>
+      <w:r>
+        <w:rPr>
+          <w:sz w:val="24"/>
+          <w:szCs w:val="24"/>
+          <w:rtl w:val="0"/>
+        </w:rPr>
+        <w:t xml:space="preserve"> ( To enter into binary mode )</w:t>
+      </w:r>
+    </w:p>
+    <w:p>
+      <w:pPr>
+        <w:rPr>
+          <w:sz w:val="24"/>
+          <w:szCs w:val="24"/>
+        </w:rPr>
+      </w:pPr>
+      <w:r>
+        <w:rPr>
+          <w:b w:val="1"/>
+          <w:sz w:val="24"/>
+          <w:szCs w:val="24"/>
+          <w:rtl w:val="0"/>
+        </w:rPr>
+        <w:t xml:space="preserve">hash</w:t>
+      </w:r>
+      <w:r>
+        <w:rPr>
+          <w:sz w:val="24"/>
+          <w:szCs w:val="24"/>
+          <w:rtl w:val="0"/>
+        </w:rPr>
+        <w:t xml:space="preserve"> ( To see # progress of transfer )</w:t>
+      </w:r>
+    </w:p>
+    <w:p>
+      <w:pPr>
+        <w:rPr>
+          <w:sz w:val="24"/>
+          <w:szCs w:val="24"/>
+        </w:rPr>
+      </w:pPr>
+      <w:r>
+        <w:rPr>
+          <w:b w:val="1"/>
+          <w:sz w:val="24"/>
+          <w:szCs w:val="24"/>
+          <w:rtl w:val="0"/>
+        </w:rPr>
+        <w:t xml:space="preserve">put file_name</w:t>
+      </w:r>
+      <w:r>
+        <w:rPr>
+          <w:sz w:val="24"/>
+          <w:szCs w:val="24"/>
+          <w:rtl w:val="0"/>
+        </w:rPr>
+        <w:t xml:space="preserve"> ( upload file from clients home directory )</w:t>
+      </w:r>
+    </w:p>
+    <w:p>
+      <w:pPr>
+        <w:rPr>
+          <w:sz w:val="24"/>
+          <w:szCs w:val="24"/>
+        </w:rPr>
+      </w:pPr>
+      <w:r>
+        <w:rPr>
+          <w:b w:val="1"/>
+          <w:sz w:val="24"/>
+          <w:szCs w:val="24"/>
+          <w:rtl w:val="0"/>
+        </w:rPr>
+        <w:t xml:space="preserve">get file_name </w:t>
+      </w:r>
+      <w:r>
+        <w:rPr>
+          <w:sz w:val="24"/>
+          <w:szCs w:val="24"/>
+          <w:rtl w:val="0"/>
+        </w:rPr>
+        <w:t xml:space="preserve">( download file )</w:t>
+      </w:r>
+    </w:p>
+    <w:p>
+      <w:pPr>
+        <w:rPr>
+          <w:sz w:val="24"/>
+          <w:szCs w:val="24"/>
+        </w:rPr>
+      </w:pPr>
+      <w:r>
+        <w:rPr>
+          <w:b w:val="1"/>
+          <w:sz w:val="24"/>
+          <w:szCs w:val="24"/>
+          <w:rtl w:val="0"/>
+        </w:rPr>
+        <w:t xml:space="preserve">mget file_1 file_2</w:t>
+      </w:r>
+      <w:r>
+        <w:rPr>
+          <w:sz w:val="24"/>
+          <w:szCs w:val="24"/>
+          <w:rtl w:val="0"/>
+        </w:rPr>
+        <w:t xml:space="preserve"> ( download multiple files )</w:t>
+      </w:r>
+    </w:p>
+    <w:p>
+      <w:pPr>
+        <w:rPr>
+          <w:b w:val="1"/>
+          <w:sz w:val="24"/>
+          <w:szCs w:val="24"/>
+        </w:rPr>
+      </w:pPr>
+      <w:r>
+        <w:rPr>
+          <w:b w:val="1"/>
+          <w:sz w:val="24"/>
+          <w:szCs w:val="24"/>
+          <w:rtl w:val="0"/>
+        </w:rPr>
+        <w:t xml:space="preserve">bye</w:t>
+      </w:r>
+      <w:r>
+        <w:rPr>
+          <w:sz w:val="24"/>
+          <w:szCs w:val="24"/>
+          <w:rtl w:val="0"/>
+        </w:rPr>
+        <w:t xml:space="preserve"> ( close connection )</w:t>
+      </w:r>
       <w:r>
         <w:rPr>
           <w:rtl w:val="0"/>
@@ -7998,20 +8079,6 @@
     <w:p>
       <w:pPr>
         <w:rPr>
-          <w:b w:val="1"/>
-          <w:sz w:val="24"/>
-          <w:szCs w:val="24"/>
-        </w:rPr>
-      </w:pPr>
-      <w:r>
-        <w:rPr>
-          <w:rtl w:val="0"/>
-        </w:rPr>
-      </w:r>
-    </w:p>
-    <w:p>
-      <w:pPr>
-        <w:rPr>
           <w:sz w:val="24"/>
           <w:szCs w:val="24"/>
         </w:rPr>
@@ -8083,7 +8150,7 @@
           <w:szCs w:val="24"/>
           <w:rtl w:val="0"/>
         </w:rPr>
-        <w:t xml:space="preserve">    read -p “Enter fullname: “ userfullname</w:t>
+        <w:t xml:space="preserve">    read -p : "Enter fullname: " userfullname</w:t>
       </w:r>
     </w:p>
     <w:p>
@@ -8292,7 +8359,7 @@
           <w:szCs w:val="24"/>
           <w:rtl w:val="0"/>
         </w:rPr>
-        <w:t xml:space="preserve">    read -p "Enter username: " username</w:t>
+        <w:t xml:space="preserve">    read -p "Enter username: (that already exists!) " username</w:t>
       </w:r>
     </w:p>
     <w:p>
@@ -8320,6 +8387,22 @@
       </w:pPr>
       <w:r>
         <w:rPr>
+          <w:sz w:val="24"/>
+          <w:szCs w:val="24"/>
+          <w:rtl w:val="0"/>
+        </w:rPr>
+        <w:t xml:space="preserve">    groupadd $new_groupname</w:t>
+      </w:r>
+    </w:p>
+    <w:p>
+      <w:pPr>
+        <w:rPr>
+          <w:sz w:val="24"/>
+          <w:szCs w:val="24"/>
+        </w:rPr>
+      </w:pPr>
+      <w:r>
+        <w:rPr>
           <w:rtl w:val="0"/>
         </w:rPr>
       </w:r>
@@ -8545,19 +8628,6 @@
     <w:p>
       <w:pPr>
         <w:rPr>
-          <w:sz w:val="24"/>
-          <w:szCs w:val="24"/>
-        </w:rPr>
-      </w:pPr>
-      <w:r>
-        <w:rPr>
-          <w:rtl w:val="0"/>
-        </w:rPr>
-      </w:r>
-    </w:p>
-    <w:p>
-      <w:pPr>
-        <w:rPr>
           <w:b w:val="1"/>
           <w:i w:val="1"/>
           <w:sz w:val="24"/>
@@ -8901,7 +8971,6 @@
     <w:p>
       <w:pPr>
         <w:rPr>
-          <w:b w:val="1"/>
           <w:sz w:val="24"/>
           <w:szCs w:val="24"/>
         </w:rPr>
@@ -8953,30 +9022,42 @@
     <w:p>
       <w:pPr>
         <w:rPr>
+          <w:sz w:val="24"/>
+          <w:szCs w:val="24"/>
+        </w:rPr>
+      </w:pPr>
+      <w:r>
+        <w:rPr>
+          <w:b w:val="1"/>
+          <w:sz w:val="24"/>
+          <w:szCs w:val="24"/>
+          <w:rtl w:val="0"/>
+        </w:rPr>
+        <w:t xml:space="preserve">systemctl restart sshd</w:t>
+      </w:r>
+      <w:r>
+        <w:rPr>
+          <w:rtl w:val="0"/>
+        </w:rPr>
+      </w:r>
+    </w:p>
+    <w:p>
+      <w:pPr>
+        <w:rPr>
+          <w:sz w:val="24"/>
+          <w:szCs w:val="24"/>
+        </w:rPr>
+      </w:pPr>
+      <w:r>
+        <w:rPr>
           <w:b w:val="1"/>
           <w:sz w:val="24"/>
           <w:szCs w:val="24"/>
           <w:u w:val="single"/>
-        </w:rPr>
-      </w:pPr>
-      <w:r>
-        <w:rPr>
-          <w:b w:val="1"/>
-          <w:sz w:val="24"/>
-          <w:szCs w:val="24"/>
-          <w:u w:val="single"/>
           <w:rtl w:val="0"/>
         </w:rPr>
         <w:t xml:space="preserve">Client:</w:t>
       </w:r>
-    </w:p>
-    <w:p>
-      <w:pPr>
-        <w:rPr>
-          <w:sz w:val="24"/>
-          <w:szCs w:val="24"/>
-        </w:rPr>
-      </w:pPr>
       <w:r>
         <w:rPr>
           <w:rtl w:val="0"/>
@@ -9112,6 +9193,20 @@
           <w:rtl w:val="0"/>
         </w:rPr>
         <w:t xml:space="preserve">ssh sfit@IP -p 41101</w:t>
+      </w:r>
+    </w:p>
+    <w:p>
+      <w:pPr>
+        <w:rPr>
+          <w:b w:val="1"/>
+          <w:sz w:val="24"/>
+          <w:szCs w:val="24"/>
+        </w:rPr>
+      </w:pPr>
+      <w:r>
+        <w:rPr>
+          <w:rtl w:val="0"/>
+        </w:rPr>
       </w:r>
     </w:p>
     <w:p>

</xml_diff>

<commit_message>
SLL - Update QB
</commit_message>
<xml_diff>
--- a/SLL/Question Bank/SLL - QB.docx
+++ b/SLL/Question Bank/SLL - QB.docx
@@ -364,19 +364,6 @@
       </w:pPr>
       <w:r>
         <w:rPr>
-          <w:rtl w:val="0"/>
-        </w:rPr>
-      </w:r>
-    </w:p>
-    <w:p>
-      <w:pPr>
-        <w:rPr>
-          <w:sz w:val="24"/>
-          <w:szCs w:val="24"/>
-        </w:rPr>
-      </w:pPr>
-      <w:r>
-        <w:rPr>
           <w:sz w:val="24"/>
           <w:szCs w:val="24"/>
           <w:rtl w:val="0"/>
@@ -393,19 +380,6 @@
       </w:pPr>
       <w:r>
         <w:rPr>
-          <w:rtl w:val="0"/>
-        </w:rPr>
-      </w:r>
-    </w:p>
-    <w:p>
-      <w:pPr>
-        <w:rPr>
-          <w:sz w:val="24"/>
-          <w:szCs w:val="24"/>
-        </w:rPr>
-      </w:pPr>
-      <w:r>
-        <w:rPr>
           <w:sz w:val="24"/>
           <w:szCs w:val="24"/>
           <w:rtl w:val="0"/>
@@ -438,19 +412,6 @@
       </w:pPr>
       <w:r>
         <w:rPr>
-          <w:rtl w:val="0"/>
-        </w:rPr>
-      </w:r>
-    </w:p>
-    <w:p>
-      <w:pPr>
-        <w:rPr>
-          <w:sz w:val="24"/>
-          <w:szCs w:val="24"/>
-        </w:rPr>
-      </w:pPr>
-      <w:r>
-        <w:rPr>
           <w:sz w:val="24"/>
           <w:szCs w:val="24"/>
           <w:rtl w:val="0"/>
@@ -614,21 +575,80 @@
       </w:pPr>
       <w:r>
         <w:rPr>
-          <w:rtl w:val="0"/>
-        </w:rPr>
-      </w:r>
-    </w:p>
-    <w:p>
-      <w:pPr>
-        <w:rPr>
-          <w:sz w:val="24"/>
-          <w:szCs w:val="24"/>
-        </w:rPr>
-      </w:pPr>
-      <w:r>
-        <w:rPr>
-          <w:rtl w:val="0"/>
-        </w:rPr>
+          <w:sz w:val="24"/>
+          <w:szCs w:val="24"/>
+          <w:rtl w:val="0"/>
+        </w:rPr>
+        <w:t xml:space="preserve">To change port number</w:t>
+      </w:r>
+    </w:p>
+    <w:p>
+      <w:pPr>
+        <w:rPr>
+          <w:sz w:val="24"/>
+          <w:szCs w:val="24"/>
+        </w:rPr>
+      </w:pPr>
+      <w:r>
+        <w:rPr>
+          <w:b w:val="1"/>
+          <w:sz w:val="24"/>
+          <w:szCs w:val="24"/>
+          <w:rtl w:val="0"/>
+        </w:rPr>
+        <w:t xml:space="preserve">gedit /etc/httpd/conf/httpd.conf</w:t>
+      </w:r>
+      <w:r>
+        <w:rPr>
+          <w:rtl w:val="0"/>
+        </w:rPr>
+      </w:r>
+    </w:p>
+    <w:p>
+      <w:pPr>
+        <w:rPr>
+          <w:b w:val="1"/>
+          <w:sz w:val="24"/>
+          <w:szCs w:val="24"/>
+        </w:rPr>
+      </w:pPr>
+      <w:r>
+        <w:rPr>
+          <w:b w:val="1"/>
+          <w:sz w:val="24"/>
+          <w:szCs w:val="24"/>
+          <w:rtl w:val="0"/>
+        </w:rPr>
+        <w:t xml:space="preserve">systemctl restart httpd</w:t>
+      </w:r>
+    </w:p>
+    <w:p>
+      <w:pPr>
+        <w:rPr>
+          <w:sz w:val="24"/>
+          <w:szCs w:val="24"/>
+        </w:rPr>
+      </w:pPr>
+      <w:r>
+        <w:rPr>
+          <w:rtl w:val="0"/>
+        </w:rPr>
+      </w:r>
+    </w:p>
+    <w:p>
+      <w:pPr>
+        <w:rPr>
+          <w:sz w:val="24"/>
+          <w:szCs w:val="24"/>
+        </w:rPr>
+      </w:pPr>
+      <w:r>
+        <w:rPr>
+          <w:sz w:val="24"/>
+          <w:szCs w:val="24"/>
+          <w:rtl w:val="0"/>
+        </w:rPr>
+        <w:t xml:space="preserve">192.168.122.1:port_number</w:t>
       </w:r>
     </w:p>
     <w:p>
@@ -892,199 +912,42 @@
       </w:pPr>
       <w:r>
         <w:rPr>
-          <w:rtl w:val="0"/>
-        </w:rPr>
-      </w:r>
-    </w:p>
-    <w:p>
-      <w:pPr>
-        <w:rPr>
-          <w:sz w:val="24"/>
-          <w:szCs w:val="24"/>
-        </w:rPr>
-      </w:pPr>
-      <w:r>
-        <w:rPr>
-          <w:rtl w:val="0"/>
-        </w:rPr>
-      </w:r>
-    </w:p>
-    <w:p>
-      <w:pPr>
-        <w:rPr>
-          <w:sz w:val="24"/>
-          <w:szCs w:val="24"/>
-        </w:rPr>
-      </w:pPr>
-      <w:r>
-        <w:rPr>
-          <w:rtl w:val="0"/>
-        </w:rPr>
-      </w:r>
-    </w:p>
-    <w:p>
-      <w:pPr>
-        <w:rPr>
-          <w:sz w:val="24"/>
-          <w:szCs w:val="24"/>
-        </w:rPr>
-      </w:pPr>
-      <w:r>
-        <w:rPr>
-          <w:rtl w:val="0"/>
-        </w:rPr>
-      </w:r>
-    </w:p>
-    <w:p>
-      <w:pPr>
-        <w:rPr>
-          <w:sz w:val="24"/>
-          <w:szCs w:val="24"/>
-        </w:rPr>
-      </w:pPr>
-      <w:r>
-        <w:rPr>
-          <w:rtl w:val="0"/>
-        </w:rPr>
-      </w:r>
-    </w:p>
-    <w:p>
-      <w:pPr>
-        <w:rPr>
-          <w:sz w:val="24"/>
-          <w:szCs w:val="24"/>
-        </w:rPr>
-      </w:pPr>
-      <w:r>
-        <w:rPr>
-          <w:rtl w:val="0"/>
-        </w:rPr>
-      </w:r>
-    </w:p>
-    <w:p>
-      <w:pPr>
-        <w:rPr>
-          <w:sz w:val="24"/>
-          <w:szCs w:val="24"/>
-        </w:rPr>
-      </w:pPr>
-      <w:r>
-        <w:rPr>
-          <w:rtl w:val="0"/>
-        </w:rPr>
-      </w:r>
-    </w:p>
-    <w:p>
-      <w:pPr>
-        <w:rPr>
-          <w:sz w:val="24"/>
-          <w:szCs w:val="24"/>
-        </w:rPr>
-      </w:pPr>
-      <w:r>
-        <w:rPr>
-          <w:rtl w:val="0"/>
-        </w:rPr>
-      </w:r>
-    </w:p>
-    <w:p>
-      <w:pPr>
-        <w:rPr>
-          <w:sz w:val="24"/>
-          <w:szCs w:val="24"/>
-        </w:rPr>
-      </w:pPr>
-      <w:r>
-        <w:rPr>
-          <w:rtl w:val="0"/>
-        </w:rPr>
-      </w:r>
-    </w:p>
-    <w:p>
-      <w:pPr>
-        <w:rPr>
-          <w:sz w:val="24"/>
-          <w:szCs w:val="24"/>
-        </w:rPr>
-      </w:pPr>
-      <w:r>
-        <w:rPr>
-          <w:rtl w:val="0"/>
-        </w:rPr>
-      </w:r>
-    </w:p>
-    <w:p>
-      <w:pPr>
-        <w:rPr>
-          <w:sz w:val="24"/>
-          <w:szCs w:val="24"/>
-        </w:rPr>
-      </w:pPr>
-      <w:r>
-        <w:rPr>
-          <w:rtl w:val="0"/>
-        </w:rPr>
-      </w:r>
-    </w:p>
-    <w:p>
-      <w:pPr>
-        <w:rPr>
-          <w:sz w:val="24"/>
-          <w:szCs w:val="24"/>
-        </w:rPr>
-      </w:pPr>
-      <w:r>
-        <w:rPr>
-          <w:rtl w:val="0"/>
-        </w:rPr>
-      </w:r>
-    </w:p>
-    <w:p>
-      <w:pPr>
-        <w:rPr>
-          <w:sz w:val="24"/>
-          <w:szCs w:val="24"/>
-        </w:rPr>
-      </w:pPr>
-      <w:r>
-        <w:rPr>
-          <w:rtl w:val="0"/>
-        </w:rPr>
-      </w:r>
-    </w:p>
-    <w:p>
-      <w:pPr>
-        <w:rPr>
-          <w:sz w:val="24"/>
-          <w:szCs w:val="24"/>
-        </w:rPr>
-      </w:pPr>
-      <w:r>
-        <w:rPr>
-          <w:rtl w:val="0"/>
-        </w:rPr>
-      </w:r>
-    </w:p>
-    <w:p>
-      <w:pPr>
-        <w:rPr>
-          <w:sz w:val="24"/>
-          <w:szCs w:val="24"/>
-        </w:rPr>
-      </w:pPr>
-      <w:r>
-        <w:rPr>
-          <w:rtl w:val="0"/>
-        </w:rPr>
-      </w:r>
-    </w:p>
-    <w:p>
-      <w:pPr>
-        <w:rPr>
-          <w:sz w:val="24"/>
-          <w:szCs w:val="24"/>
-        </w:rPr>
-      </w:pPr>
+          <w:sz w:val="24"/>
+          <w:szCs w:val="24"/>
+        </w:rPr>
+        <w:drawing>
+          <wp:inline distB="114300" distT="114300" distL="114300" distR="114300">
+            <wp:extent cx="5943600" cy="3314700"/>
+            <wp:effectExtent b="0" l="0" r="0" t="0"/>
+            <wp:docPr id="1" name="image3.jpg"/>
+            <a:graphic>
+              <a:graphicData uri="http://schemas.openxmlformats.org/drawingml/2006/picture">
+                <pic:pic>
+                  <pic:nvPicPr>
+                    <pic:cNvPr id="0" name="image3.jpg"/>
+                    <pic:cNvPicPr preferRelativeResize="0"/>
+                  </pic:nvPicPr>
+                  <pic:blipFill>
+                    <a:blip r:embed="rId6"/>
+                    <a:srcRect b="0" l="0" r="0" t="0"/>
+                    <a:stretch>
+                      <a:fillRect/>
+                    </a:stretch>
+                  </pic:blipFill>
+                  <pic:spPr>
+                    <a:xfrm>
+                      <a:off x="0" y="0"/>
+                      <a:ext cx="5943600" cy="3314700"/>
+                    </a:xfrm>
+                    <a:prstGeom prst="rect"/>
+                    <a:ln/>
+                  </pic:spPr>
+                </pic:pic>
+              </a:graphicData>
+            </a:graphic>
+          </wp:inline>
+        </w:drawing>
+      </w:r>
       <w:r>
         <w:rPr>
           <w:rtl w:val="0"/>
@@ -2010,6 +1873,38 @@
       <w:pPr>
         <w:rPr>
           <w:b w:val="1"/>
+          <w:sz w:val="24"/>
+          <w:szCs w:val="24"/>
+        </w:rPr>
+      </w:pPr>
+      <w:r>
+        <w:rPr>
+          <w:b w:val="1"/>
+          <w:sz w:val="24"/>
+          <w:szCs w:val="24"/>
+          <w:rtl w:val="0"/>
+        </w:rPr>
+        <w:t xml:space="preserve">id username</w:t>
+      </w:r>
+    </w:p>
+    <w:p>
+      <w:pPr>
+        <w:rPr>
+          <w:b w:val="1"/>
+          <w:sz w:val="24"/>
+          <w:szCs w:val="24"/>
+        </w:rPr>
+      </w:pPr>
+      <w:r>
+        <w:rPr>
+          <w:rtl w:val="0"/>
+        </w:rPr>
+      </w:r>
+    </w:p>
+    <w:p>
+      <w:pPr>
+        <w:rPr>
+          <w:b w:val="1"/>
           <w:i w:val="1"/>
           <w:sz w:val="24"/>
           <w:szCs w:val="24"/>
@@ -2056,7 +1951,7 @@
           <w:szCs w:val="24"/>
           <w:rtl w:val="0"/>
         </w:rPr>
-        <w:t xml:space="preserve">passwd -S username</w:t>
+        <w:t xml:space="preserve">chage username</w:t>
       </w:r>
     </w:p>
     <w:p>
@@ -2421,32 +2316,6 @@
     <w:p>
       <w:pPr>
         <w:rPr>
-          <w:sz w:val="24"/>
-          <w:szCs w:val="24"/>
-        </w:rPr>
-      </w:pPr>
-      <w:r>
-        <w:rPr>
-          <w:rtl w:val="0"/>
-        </w:rPr>
-      </w:r>
-    </w:p>
-    <w:p>
-      <w:pPr>
-        <w:rPr>
-          <w:sz w:val="24"/>
-          <w:szCs w:val="24"/>
-        </w:rPr>
-      </w:pPr>
-      <w:r>
-        <w:rPr>
-          <w:rtl w:val="0"/>
-        </w:rPr>
-      </w:r>
-    </w:p>
-    <w:p>
-      <w:pPr>
-        <w:rPr>
           <w:b w:val="1"/>
           <w:i w:val="1"/>
           <w:sz w:val="24"/>
@@ -2870,8 +2739,65 @@
       </w:pPr>
       <w:r>
         <w:rPr>
-          <w:rtl w:val="0"/>
-        </w:rPr>
+          <w:b w:val="1"/>
+          <w:sz w:val="24"/>
+          <w:szCs w:val="24"/>
+        </w:rPr>
+        <w:drawing>
+          <wp:inline distB="114300" distT="114300" distL="114300" distR="114300">
+            <wp:extent cx="5943600" cy="457200"/>
+            <wp:effectExtent b="0" l="0" r="0" t="0"/>
+            <wp:docPr id="2" name="image1.jpg"/>
+            <a:graphic>
+              <a:graphicData uri="http://schemas.openxmlformats.org/drawingml/2006/picture">
+                <pic:pic>
+                  <pic:nvPicPr>
+                    <pic:cNvPr id="0" name="image1.jpg"/>
+                    <pic:cNvPicPr preferRelativeResize="0"/>
+                  </pic:nvPicPr>
+                  <pic:blipFill>
+                    <a:blip r:embed="rId7"/>
+                    <a:srcRect b="0" l="0" r="0" t="0"/>
+                    <a:stretch>
+                      <a:fillRect/>
+                    </a:stretch>
+                  </pic:blipFill>
+                  <pic:spPr>
+                    <a:xfrm>
+                      <a:off x="0" y="0"/>
+                      <a:ext cx="5943600" cy="457200"/>
+                    </a:xfrm>
+                    <a:prstGeom prst="rect"/>
+                    <a:ln/>
+                  </pic:spPr>
+                </pic:pic>
+              </a:graphicData>
+            </a:graphic>
+          </wp:inline>
+        </w:drawing>
+      </w:r>
+      <w:r>
+        <w:rPr>
+          <w:rtl w:val="0"/>
+        </w:rPr>
+      </w:r>
+    </w:p>
+    <w:p>
+      <w:pPr>
+        <w:rPr>
+          <w:b w:val="1"/>
+          <w:sz w:val="24"/>
+          <w:szCs w:val="24"/>
+        </w:rPr>
+      </w:pPr>
+      <w:r>
+        <w:rPr>
+          <w:b w:val="1"/>
+          <w:sz w:val="24"/>
+          <w:szCs w:val="24"/>
+          <w:rtl w:val="0"/>
+        </w:rPr>
+        <w:t xml:space="preserve">copy the location name</w:t>
       </w:r>
     </w:p>
     <w:p>
@@ -2975,6 +2901,7 @@
     <w:p>
       <w:pPr>
         <w:rPr>
+          <w:b w:val="1"/>
           <w:sz w:val="24"/>
           <w:szCs w:val="24"/>
         </w:rPr>
@@ -3004,15 +2931,6 @@
         </w:rPr>
         <w:t xml:space="preserve"> same as you created in the server</w:t>
       </w:r>
-    </w:p>
-    <w:p>
-      <w:pPr>
-        <w:rPr>
-          <w:b w:val="1"/>
-          <w:sz w:val="24"/>
-          <w:szCs w:val="24"/>
-        </w:rPr>
-      </w:pPr>
       <w:r>
         <w:rPr>
           <w:rtl w:val="0"/>
@@ -3040,20 +2958,6 @@
     <w:p>
       <w:pPr>
         <w:rPr>
-          <w:b w:val="1"/>
-          <w:sz w:val="24"/>
-          <w:szCs w:val="24"/>
-        </w:rPr>
-      </w:pPr>
-      <w:r>
-        <w:rPr>
-          <w:rtl w:val="0"/>
-        </w:rPr>
-      </w:r>
-    </w:p>
-    <w:p>
-      <w:pPr>
-        <w:rPr>
           <w:sz w:val="24"/>
           <w:szCs w:val="24"/>
         </w:rPr>
@@ -4413,6 +4317,24 @@
       </w:pPr>
       <w:r>
         <w:rPr>
+          <w:b w:val="1"/>
+          <w:sz w:val="24"/>
+          <w:szCs w:val="24"/>
+          <w:rtl w:val="0"/>
+        </w:rPr>
+        <w:t xml:space="preserve">yum info zip</w:t>
+      </w:r>
+    </w:p>
+    <w:p>
+      <w:pPr>
+        <w:rPr>
+          <w:b w:val="1"/>
+          <w:sz w:val="24"/>
+          <w:szCs w:val="24"/>
+        </w:rPr>
+      </w:pPr>
+      <w:r>
+        <w:rPr>
           <w:rtl w:val="0"/>
         </w:rPr>
       </w:r>
@@ -4486,14 +4408,19 @@
     <w:p>
       <w:pPr>
         <w:rPr>
-          <w:sz w:val="24"/>
-          <w:szCs w:val="24"/>
-        </w:rPr>
-      </w:pPr>
-      <w:r>
-        <w:rPr>
-          <w:rtl w:val="0"/>
-        </w:rPr>
+          <w:b w:val="1"/>
+          <w:sz w:val="24"/>
+          <w:szCs w:val="24"/>
+        </w:rPr>
+      </w:pPr>
+      <w:r>
+        <w:rPr>
+          <w:b w:val="1"/>
+          <w:sz w:val="24"/>
+          <w:szCs w:val="24"/>
+          <w:rtl w:val="0"/>
+        </w:rPr>
+        <w:t xml:space="preserve">yum deplist zip</w:t>
       </w:r>
     </w:p>
     <w:p>
@@ -7159,6 +7086,20 @@
           <w:rtl w:val="0"/>
         </w:rPr>
         <w:t xml:space="preserve">bash 12.sh</w:t>
+      </w:r>
+    </w:p>
+    <w:p>
+      <w:pPr>
+        <w:rPr>
+          <w:b w:val="1"/>
+          <w:sz w:val="24"/>
+          <w:szCs w:val="24"/>
+        </w:rPr>
+      </w:pPr>
+      <w:r>
+        <w:rPr>
+          <w:rtl w:val="0"/>
+        </w:rPr>
       </w:r>
     </w:p>
     <w:p>
@@ -8984,16 +8925,16 @@
           <wp:inline distB="114300" distT="114300" distL="114300" distR="114300">
             <wp:extent cx="5943600" cy="2133600"/>
             <wp:effectExtent b="0" l="0" r="0" t="0"/>
-            <wp:docPr id="1" name="image1.png"/>
+            <wp:docPr id="3" name="image2.png"/>
             <a:graphic>
               <a:graphicData uri="http://schemas.openxmlformats.org/drawingml/2006/picture">
                 <pic:pic>
                   <pic:nvPicPr>
-                    <pic:cNvPr id="0" name="image1.png"/>
+                    <pic:cNvPr id="0" name="image2.png"/>
                     <pic:cNvPicPr preferRelativeResize="0"/>
                   </pic:nvPicPr>
                   <pic:blipFill>
-                    <a:blip r:embed="rId6"/>
+                    <a:blip r:embed="rId8"/>
                     <a:srcRect b="0" l="0" r="0" t="0"/>
                     <a:stretch>
                       <a:fillRect/>

</xml_diff>